<commit_message>
create shorter Linkedin link
</commit_message>
<xml_diff>
--- a/assets/images/Resume.docx
+++ b/assets/images/Resume.docx
@@ -21,7 +21,7 @@
     <w:tbl>
       <w:tblPr>
         <w:tblStyle w:val="ResumeTable"/>
-        <w:tblW w:w="0" w:type="auto"/>
+        <w:tblW w:w="9720" w:type="dxa"/>
         <w:tblLayout w:type="fixed"/>
         <w:tblCellMar>
           <w:left w:w="1656" w:type="dxa"/>
@@ -30,7 +30,7 @@
         <w:tblDescription w:val="Contact Info table"/>
       </w:tblPr>
       <w:tblGrid>
-        <w:gridCol w:w="9072"/>
+        <w:gridCol w:w="9720"/>
       </w:tblGrid>
       <w:tr>
         <w:trPr>
@@ -39,7 +39,7 @@
         </w:trPr>
         <w:tc>
           <w:tcPr>
-            <w:tcW w:w="9072" w:type="dxa"/>
+            <w:tcW w:w="9720" w:type="dxa"/>
           </w:tcPr>
           <w:p>
             <w:pPr>
@@ -51,6 +51,7 @@
                 <w:szCs w:val="21"/>
               </w:rPr>
             </w:pPr>
+            <w:bookmarkStart w:id="0" w:name="_GoBack"/>
             <w:r>
               <w:rPr>
                 <w:sz w:val="21"/>
@@ -96,119 +97,41 @@
               <w:spacing w:after="0"/>
               <w:ind w:right="0"/>
             </w:pPr>
-            <w:r>
-              <w:rPr>
-                <w:noProof/>
-                <w:sz w:val="21"/>
-                <w:szCs w:val="21"/>
-                <w:lang w:eastAsia="zh-TW"/>
-              </w:rPr>
-              <w:drawing>
-                <wp:inline distT="0" distB="0" distL="0" distR="0" wp14:anchorId="723F433F" wp14:editId="0003B74F">
-                  <wp:extent cx="182880" cy="182880"/>
-                  <wp:effectExtent l="0" t="0" r="7620" b="7620"/>
-                  <wp:docPr id="1" name="Picture 1">
-                    <a:hlinkClick xmlns:a="http://schemas.openxmlformats.org/drawingml/2006/main" r:id="rId12"/>
-                  </wp:docPr>
-                  <wp:cNvGraphicFramePr>
-                    <a:graphicFrameLocks xmlns:a="http://schemas.openxmlformats.org/drawingml/2006/main" noChangeAspect="1"/>
-                  </wp:cNvGraphicFramePr>
-                  <a:graphic xmlns:a="http://schemas.openxmlformats.org/drawingml/2006/main">
-                    <a:graphicData uri="http://schemas.openxmlformats.org/drawingml/2006/picture">
-                      <pic:pic xmlns:pic="http://schemas.openxmlformats.org/drawingml/2006/picture">
-                        <pic:nvPicPr>
-                          <pic:cNvPr id="1" name="icons8-github-50.png"/>
-                          <pic:cNvPicPr/>
-                        </pic:nvPicPr>
-                        <pic:blipFill>
-                          <a:blip r:embed="rId13" cstate="print">
-                            <a:extLst>
-                              <a:ext uri="{28A0092B-C50C-407E-A947-70E740481C1C}">
-                                <a14:useLocalDpi xmlns:a14="http://schemas.microsoft.com/office/drawing/2010/main" val="0"/>
-                              </a:ext>
-                            </a:extLst>
-                          </a:blip>
-                          <a:stretch>
-                            <a:fillRect/>
-                          </a:stretch>
-                        </pic:blipFill>
-                        <pic:spPr>
-                          <a:xfrm>
-                            <a:off x="0" y="0"/>
-                            <a:ext cx="182880" cy="182880"/>
-                          </a:xfrm>
-                          <a:prstGeom prst="rect">
-                            <a:avLst/>
-                          </a:prstGeom>
-                        </pic:spPr>
-                      </pic:pic>
-                    </a:graphicData>
-                  </a:graphic>
-                </wp:inline>
-              </w:drawing>
-            </w:r>
-            <w:hyperlink r:id="rId14" w:history="1">
+            <w:hyperlink r:id="rId12" w:history="1">
               <w:r>
                 <w:rPr>
                   <w:rStyle w:val="Hyperlink"/>
                   <w:sz w:val="21"/>
                   <w:szCs w:val="21"/>
                 </w:rPr>
-                <w:t>GitHub Portfolio|</w:t>
+                <w:t>GitHub Portfolio</w:t>
+              </w:r>
+              <w:r>
+                <w:rPr>
+                  <w:rStyle w:val="Hyperlink"/>
+                  <w:sz w:val="21"/>
+                  <w:szCs w:val="21"/>
+                </w:rPr>
+                <w:t>:</w:t>
+              </w:r>
+              <w:r>
+                <w:rPr>
+                  <w:rStyle w:val="Hyperlink"/>
+                  <w:sz w:val="16"/>
+                  <w:szCs w:val="16"/>
+                </w:rPr>
+                <w:t xml:space="preserve"> https://wenhaowu27.github.io/ </w:t>
+              </w:r>
+              <w:r>
+                <w:rPr>
+                  <w:rStyle w:val="Hyperlink"/>
+                  <w:sz w:val="21"/>
+                  <w:szCs w:val="21"/>
+                </w:rPr>
+                <w:t>|</w:t>
               </w:r>
             </w:hyperlink>
-            <w:r>
-              <w:rPr>
-                <w:noProof/>
-                <w:sz w:val="21"/>
-                <w:szCs w:val="21"/>
-                <w:lang w:eastAsia="zh-TW"/>
-              </w:rPr>
-              <w:drawing>
-                <wp:inline distT="0" distB="0" distL="0" distR="0" wp14:anchorId="299C0913" wp14:editId="6214DA4B">
-                  <wp:extent cx="182880" cy="182880"/>
-                  <wp:effectExtent l="0" t="0" r="7620" b="7620"/>
-                  <wp:docPr id="2" name="Picture 2">
-                    <a:hlinkClick xmlns:a="http://schemas.openxmlformats.org/drawingml/2006/main" r:id="rId15"/>
-                  </wp:docPr>
-                  <wp:cNvGraphicFramePr>
-                    <a:graphicFrameLocks xmlns:a="http://schemas.openxmlformats.org/drawingml/2006/main" noChangeAspect="1"/>
-                  </wp:cNvGraphicFramePr>
-                  <a:graphic xmlns:a="http://schemas.openxmlformats.org/drawingml/2006/main">
-                    <a:graphicData uri="http://schemas.openxmlformats.org/drawingml/2006/picture">
-                      <pic:pic xmlns:pic="http://schemas.openxmlformats.org/drawingml/2006/picture">
-                        <pic:nvPicPr>
-                          <pic:cNvPr id="2" name="icons8-linkedin-64.png"/>
-                          <pic:cNvPicPr/>
-                        </pic:nvPicPr>
-                        <pic:blipFill>
-                          <a:blip r:embed="rId16" cstate="print">
-                            <a:extLst>
-                              <a:ext uri="{28A0092B-C50C-407E-A947-70E740481C1C}">
-                                <a14:useLocalDpi xmlns:a14="http://schemas.microsoft.com/office/drawing/2010/main" val="0"/>
-                              </a:ext>
-                            </a:extLst>
-                          </a:blip>
-                          <a:stretch>
-                            <a:fillRect/>
-                          </a:stretch>
-                        </pic:blipFill>
-                        <pic:spPr>
-                          <a:xfrm>
-                            <a:off x="0" y="0"/>
-                            <a:ext cx="182880" cy="182880"/>
-                          </a:xfrm>
-                          <a:prstGeom prst="rect">
-                            <a:avLst/>
-                          </a:prstGeom>
-                        </pic:spPr>
-                      </pic:pic>
-                    </a:graphicData>
-                  </a:graphic>
-                </wp:inline>
-              </w:drawing>
-            </w:r>
-            <w:hyperlink r:id="rId17" w:history="1">
+            <w:hyperlink r:id="rId13" w:history="1">
               <w:r>
                 <w:rPr>
                   <w:rStyle w:val="Hyperlink"/>
@@ -219,86 +142,33 @@
               </w:r>
             </w:hyperlink>
             <w:r>
+              <w:rPr>
+                <w:rStyle w:val="Hyperlink"/>
+                <w:sz w:val="21"/>
+                <w:szCs w:val="21"/>
+              </w:rPr>
+              <w:t xml:space="preserve">: </w:t>
+            </w:r>
+            <w:hyperlink r:id="rId14" w:history="1">
+              <w:hyperlink r:id="rId15" w:history="1">
+                <w:r>
+                  <w:rPr>
+                    <w:rStyle w:val="Hyperlink"/>
+                    <w:sz w:val="16"/>
+                    <w:szCs w:val="16"/>
+                  </w:rPr>
+                  <w:t>https://www.linkedin.com/in/wenhaowu01/</w:t>
+                </w:r>
+              </w:hyperlink>
+            </w:hyperlink>
+            <w:r>
               <w:t xml:space="preserve"> </w:t>
             </w:r>
           </w:p>
         </w:tc>
       </w:tr>
     </w:tbl>
-    <w:sdt>
-      <w:sdtPr>
-        <w:alias w:val="Objective heading:"/>
-        <w:tag w:val="Objective heading:"/>
-        <w:id w:val="-1471434502"/>
-        <w:placeholder>
-          <w:docPart w:val="FCBC8ADAF39B48E3A887EF7C1501B83A"/>
-        </w:placeholder>
-        <w:temporary/>
-        <w:showingPlcHdr/>
-        <w15:appearance w15:val="hidden"/>
-      </w:sdtPr>
-      <w:sdtEndPr/>
-      <w:sdtContent>
-        <w:p>
-          <w:pPr>
-            <w:pStyle w:val="Heading1"/>
-            <w:spacing w:before="120"/>
-          </w:pPr>
-          <w:r>
-            <w:rPr>
-              <w:sz w:val="24"/>
-              <w:szCs w:val="24"/>
-            </w:rPr>
-            <w:t>Objective</w:t>
-          </w:r>
-        </w:p>
-      </w:sdtContent>
-    </w:sdt>
-    <w:tbl>
-      <w:tblPr>
-        <w:tblStyle w:val="ResumeTable"/>
-        <w:tblW w:w="5000" w:type="pct"/>
-        <w:tblCellMar>
-          <w:left w:w="1656" w:type="dxa"/>
-        </w:tblCellMar>
-        <w:tblLook w:val="0620" w:firstRow="1" w:lastRow="0" w:firstColumn="0" w:lastColumn="0" w:noHBand="1" w:noVBand="1"/>
-        <w:tblDescription w:val="Objective table"/>
-      </w:tblPr>
-      <w:tblGrid>
-        <w:gridCol w:w="9360"/>
-      </w:tblGrid>
-      <w:tr>
-        <w:trPr>
-          <w:cnfStyle w:val="100000000000" w:firstRow="1" w:lastRow="0" w:firstColumn="0" w:lastColumn="0" w:oddVBand="0" w:evenVBand="0" w:oddHBand="0" w:evenHBand="0" w:firstRowFirstColumn="0" w:firstRowLastColumn="0" w:lastRowFirstColumn="0" w:lastRowLastColumn="0"/>
-          <w:trHeight w:val="576"/>
-          <w:tblHeader/>
-        </w:trPr>
-        <w:tc>
-          <w:tcPr>
-            <w:tcW w:w="5000" w:type="pct"/>
-          </w:tcPr>
-          <w:p>
-            <w:pPr>
-              <w:spacing w:after="0"/>
-              <w:ind w:right="0"/>
-              <w:rPr>
-                <w:rFonts w:ascii="Calibri" w:hAnsi="Calibri" w:cs="Arial"/>
-                <w:sz w:val="21"/>
-                <w:szCs w:val="21"/>
-              </w:rPr>
-            </w:pPr>
-            <w:r>
-              <w:rPr>
-                <w:rFonts w:ascii="Calibri" w:hAnsi="Calibri" w:cs="Arial"/>
-                <w:sz w:val="21"/>
-                <w:szCs w:val="21"/>
-              </w:rPr>
-              <w:t xml:space="preserve">High-performing cross functional leader with deep experience in product development and bringing new products to market both as a project manager and engineer. Looking to join a growing entrepreneurial organization as a program/project manager leading the product development lifecycle. </w:t>
-            </w:r>
-          </w:p>
-        </w:tc>
-      </w:tr>
-    </w:tbl>
+    <w:bookmarkEnd w:id="0"/>
     <w:p>
       <w:pPr>
         <w:pStyle w:val="Heading1"/>
@@ -835,7 +705,7 @@
         </w:tc>
         <w:tc>
           <w:tcPr>
-            <w:tcW w:w="5000" w:type="pct"/>
+            <w:tcW w:w="3750" w:type="pct"/>
           </w:tcPr>
           <w:p>
             <w:pPr>
@@ -896,7 +766,7 @@
                 <w:szCs w:val="21"/>
               </w:rPr>
             </w:pPr>
-            <w:hyperlink r:id="rId18" w:history="1">
+            <w:hyperlink r:id="rId16" w:history="1">
               <w:r>
                 <w:rPr>
                   <w:sz w:val="21"/>
@@ -940,7 +810,7 @@
         </w:tc>
         <w:tc>
           <w:tcPr>
-            <w:tcW w:w="5000" w:type="pct"/>
+            <w:tcW w:w="3750" w:type="pct"/>
           </w:tcPr>
           <w:p>
             <w:pPr>
@@ -1006,7 +876,7 @@
                 <w:szCs w:val="21"/>
               </w:rPr>
             </w:pPr>
-            <w:hyperlink r:id="rId19" w:history="1">
+            <w:hyperlink r:id="rId17" w:history="1">
               <w:r>
                 <w:rPr>
                   <w:rFonts w:cstheme="minorHAnsi"/>
@@ -1051,7 +921,7 @@
         </w:tc>
         <w:tc>
           <w:tcPr>
-            <w:tcW w:w="5000" w:type="pct"/>
+            <w:tcW w:w="3750" w:type="pct"/>
           </w:tcPr>
           <w:p>
             <w:pPr>
@@ -1161,7 +1031,7 @@
         </w:tc>
         <w:tc>
           <w:tcPr>
-            <w:tcW w:w="5000" w:type="pct"/>
+            <w:tcW w:w="3750" w:type="pct"/>
           </w:tcPr>
           <w:p>
             <w:pPr>
@@ -1245,6 +1115,100 @@
                 <w:szCs w:val="21"/>
               </w:rPr>
               <w:t>https://wonderktich.herokuapp.com/login</w:t>
+            </w:r>
+          </w:p>
+        </w:tc>
+      </w:tr>
+      <w:tr>
+        <w:trPr>
+          <w:cnfStyle w:val="100000000000" w:firstRow="1" w:lastRow="0" w:firstColumn="0" w:lastColumn="0" w:oddVBand="0" w:evenVBand="0" w:oddHBand="0" w:evenHBand="0" w:firstRowFirstColumn="0" w:firstRowLastColumn="0" w:lastRowFirstColumn="0" w:lastRowLastColumn="0"/>
+          <w:tblHeader/>
+        </w:trPr>
+        <w:tc>
+          <w:tcPr>
+            <w:tcW w:w="1250" w:type="pct"/>
+          </w:tcPr>
+          <w:p>
+            <w:pPr>
+              <w:pStyle w:val="Date"/>
+              <w:spacing w:after="0"/>
+              <w:ind w:right="0"/>
+              <w:rPr>
+                <w:rFonts w:cstheme="minorHAnsi"/>
+                <w:sz w:val="21"/>
+                <w:szCs w:val="21"/>
+              </w:rPr>
+            </w:pPr>
+            <w:r>
+              <w:rPr>
+                <w:rFonts w:cstheme="minorHAnsi"/>
+                <w:sz w:val="21"/>
+                <w:szCs w:val="21"/>
+              </w:rPr>
+              <w:t>Trivia Game</w:t>
+            </w:r>
+          </w:p>
+        </w:tc>
+        <w:tc>
+          <w:tcPr>
+            <w:tcW w:w="3750" w:type="pct"/>
+          </w:tcPr>
+          <w:p>
+            <w:pPr>
+              <w:pStyle w:val="ListBullet"/>
+              <w:spacing w:after="0"/>
+              <w:ind w:right="0"/>
+              <w:rPr>
+                <w:rFonts w:cstheme="minorHAnsi"/>
+                <w:sz w:val="21"/>
+                <w:szCs w:val="21"/>
+              </w:rPr>
+            </w:pPr>
+            <w:r>
+              <w:rPr>
+                <w:rFonts w:cstheme="minorHAnsi"/>
+                <w:sz w:val="21"/>
+                <w:szCs w:val="21"/>
+              </w:rPr>
+              <w:t>A trivia game using open trivia game API for their database</w:t>
+            </w:r>
+          </w:p>
+          <w:p>
+            <w:pPr>
+              <w:pStyle w:val="ListBullet"/>
+              <w:spacing w:after="0"/>
+              <w:ind w:right="0"/>
+              <w:rPr>
+                <w:rFonts w:cstheme="minorHAnsi"/>
+                <w:sz w:val="21"/>
+                <w:szCs w:val="21"/>
+              </w:rPr>
+            </w:pPr>
+            <w:r>
+              <w:rPr>
+                <w:rFonts w:cstheme="minorHAnsi"/>
+                <w:sz w:val="21"/>
+                <w:szCs w:val="21"/>
+              </w:rPr>
+              <w:t>Ajax, Constructor, Dropdown Manu, Switch Case</w:t>
+            </w:r>
+          </w:p>
+          <w:p>
+            <w:pPr>
+              <w:pStyle w:val="ListBullet"/>
+              <w:rPr>
+                <w:rFonts w:cstheme="minorHAnsi"/>
+                <w:sz w:val="21"/>
+                <w:szCs w:val="21"/>
+              </w:rPr>
+            </w:pPr>
+            <w:r>
+              <w:rPr>
+                <w:rFonts w:cstheme="minorHAnsi"/>
+                <w:sz w:val="21"/>
+                <w:szCs w:val="21"/>
+              </w:rPr>
+              <w:t>https://wenhaowu27.github.io/TriviaGame/</w:t>
             </w:r>
           </w:p>
         </w:tc>
@@ -1361,8 +1325,6 @@
               </w:rPr>
               <w:t>, </w:t>
             </w:r>
-            <w:bookmarkStart w:id="0" w:name="_GoBack"/>
-            <w:bookmarkEnd w:id="0"/>
             <w:r>
               <w:rPr>
                 <w:rStyle w:val="Emphasis"/>
@@ -1493,7 +1455,6 @@
                 <w:sz w:val="21"/>
                 <w:szCs w:val="21"/>
               </w:rPr>
-              <w:lastRenderedPageBreak/>
               <w:t>Design zoom lenses integrated with LCD and camera board. Provide optical/mechanical design and performance specification</w:t>
             </w:r>
           </w:p>
@@ -1530,6 +1491,7 @@
                 <w:sz w:val="21"/>
                 <w:szCs w:val="21"/>
               </w:rPr>
+              <w:lastRenderedPageBreak/>
               <w:t>Provide detailed design and 2D documentation of all parts and assemblies</w:t>
             </w:r>
           </w:p>
@@ -2495,7 +2457,6 @@
                 <w:sz w:val="21"/>
                 <w:szCs w:val="21"/>
               </w:rPr>
-              <w:lastRenderedPageBreak/>
               <w:t>Produce handmade prototype to demonstrate design concept in visual. Develop a complex routing system for fiber optic ribbon assembly</w:t>
             </w:r>
           </w:p>
@@ -3237,6 +3198,7 @@
             <w:pPr>
               <w:spacing w:after="0"/>
               <w:rPr>
+                <w:rStyle w:val="Emphasis"/>
                 <w:sz w:val="21"/>
                 <w:szCs w:val="21"/>
               </w:rPr>
@@ -3276,6 +3238,22 @@
                 <w:szCs w:val="21"/>
               </w:rPr>
               <w:t>University of Washington Coding Boot Camp Program</w:t>
+            </w:r>
+          </w:p>
+          <w:p>
+            <w:pPr>
+              <w:spacing w:after="0"/>
+              <w:rPr>
+                <w:sz w:val="21"/>
+                <w:szCs w:val="21"/>
+              </w:rPr>
+            </w:pPr>
+            <w:r>
+              <w:rPr>
+                <w:sz w:val="21"/>
+                <w:szCs w:val="21"/>
+              </w:rPr>
+              <w:t>A 24-week intensive program focused on gaining technical programming skills in HTML5, CSS3, Javascript, JQuery, Bootstrap, Firebase, Node Js, MySQL, MongoDB, Express, Handelbars.js &amp; ReactJS.</w:t>
             </w:r>
           </w:p>
         </w:tc>
@@ -3489,7 +3467,7 @@
         <w:tblDescription w:val="Education table"/>
       </w:tblPr>
       <w:tblGrid>
-        <w:gridCol w:w="9236"/>
+        <w:gridCol w:w="9227"/>
       </w:tblGrid>
       <w:tr>
         <w:trPr>
@@ -29498,32 +29476,6 @@
   <w:docParts>
     <w:docPart>
       <w:docPartPr>
-        <w:name w:val="FCBC8ADAF39B48E3A887EF7C1501B83A"/>
-        <w:category>
-          <w:name w:val="General"/>
-          <w:gallery w:val="placeholder"/>
-        </w:category>
-        <w:types>
-          <w:type w:val="bbPlcHdr"/>
-        </w:types>
-        <w:behaviors>
-          <w:behavior w:val="content"/>
-        </w:behaviors>
-        <w:guid w:val="{D61A8C65-650C-4949-A30B-03AABB1123A3}"/>
-      </w:docPartPr>
-      <w:docPartBody>
-        <w:p>
-          <w:pPr>
-            <w:pStyle w:val="FCBC8ADAF39B48E3A887EF7C1501B83A"/>
-          </w:pPr>
-          <w:r>
-            <w:t>Objective</w:t>
-          </w:r>
-        </w:p>
-      </w:docPartBody>
-    </w:docPart>
-    <w:docPart>
-      <w:docPartPr>
         <w:name w:val="B56761067A414537B685E8B02B7F2393"/>
         <w:category>
           <w:name w:val="General"/>
@@ -29707,10 +29659,13 @@
     <w:rsid w:val="001A74B3"/>
     <w:rsid w:val="001E6E47"/>
     <w:rsid w:val="003264A6"/>
+    <w:rsid w:val="00383B1D"/>
     <w:rsid w:val="004437B1"/>
     <w:rsid w:val="004F68C0"/>
     <w:rsid w:val="009C5DED"/>
+    <w:rsid w:val="00DB207E"/>
     <w:rsid w:val="00EC59BA"/>
+    <w:rsid w:val="00EF36FF"/>
     <w:rsid w:val="00F00BB6"/>
   </w:rsids>
   <m:mathPr>
@@ -30919,26 +30874,6 @@
 </file>
 
 <file path=customXml/item1.xml><?xml version="1.0" encoding="utf-8"?>
-<p:properties xmlns:p="http://schemas.microsoft.com/office/2006/metadata/properties" xmlns:xsi="http://www.w3.org/2001/XMLSchema-instance" xmlns:pc="http://schemas.microsoft.com/office/infopath/2007/PartnerControls">
-  <documentManagement>
-    <VSO_x0020_item_x0020_id xmlns="40262f94-9f35-4ac3-9a90-690165a166b7" xsi:nil="true"/>
-    <Assetid_x0020_ xmlns="40262f94-9f35-4ac3-9a90-690165a166b7" xsi:nil="true"/>
-    <Item_x0020_Details xmlns="40262f94-9f35-4ac3-9a90-690165a166b7" xsi:nil="true"/>
-    <Template_x0020_details xmlns="40262f94-9f35-4ac3-9a90-690165a166b7" xsi:nil="true"/>
-  </documentManagement>
-</p:properties>
-</file>
-
-<file path=customXml/item2.xml><?xml version="1.0" encoding="utf-8"?>
-<?mso-contentType ?>
-<FormTemplates xmlns="http://schemas.microsoft.com/sharepoint/v3/contenttype/forms">
-  <Display>DocumentLibraryForm</Display>
-  <Edit>DocumentLibraryForm</Edit>
-  <New>DocumentLibraryForm</New>
-</FormTemplates>
-</file>
-
-<file path=customXml/item3.xml><?xml version="1.0" encoding="utf-8"?>
 <ct:contentTypeSchema xmlns:ct="http://schemas.microsoft.com/office/2006/metadata/contentType" xmlns:ma="http://schemas.microsoft.com/office/2006/metadata/properties/metaAttributes" ct:_="" ma:_="" ma:contentTypeName="Document" ma:contentTypeID="0x010100AA3F7D94069FF64A86F7DFF56D60E3BE" ma:contentTypeVersion="6" ma:contentTypeDescription="Create a new document." ma:contentTypeScope="" ma:versionID="c32302c77d4085ecf495bdddb7f5e889">
   <xsd:schema xmlns:xsd="http://www.w3.org/2001/XMLSchema" xmlns:xs="http://www.w3.org/2001/XMLSchema" xmlns:p="http://schemas.microsoft.com/office/2006/metadata/properties" xmlns:ns2="a4f35948-e619-41b3-aa29-22878b09cfd2" xmlns:ns3="40262f94-9f35-4ac3-9a90-690165a166b7" targetNamespace="http://schemas.microsoft.com/office/2006/metadata/properties" ma:root="true" ma:fieldsID="4ab5ae46be95f9d0be6107e8200be7a2" ns2:_="" ns3:_="">
     <xsd:import namespace="a4f35948-e619-41b3-aa29-22878b09cfd2"/>
@@ -31119,29 +31054,31 @@
 </ct:contentTypeSchema>
 </file>
 
+<file path=customXml/item2.xml><?xml version="1.0" encoding="utf-8"?>
+<?mso-contentType ?>
+<FormTemplates xmlns="http://schemas.microsoft.com/sharepoint/v3/contenttype/forms">
+  <Display>DocumentLibraryForm</Display>
+  <Edit>DocumentLibraryForm</Edit>
+  <New>DocumentLibraryForm</New>
+</FormTemplates>
+</file>
+
+<file path=customXml/item3.xml><?xml version="1.0" encoding="utf-8"?>
+<p:properties xmlns:p="http://schemas.microsoft.com/office/2006/metadata/properties" xmlns:xsi="http://www.w3.org/2001/XMLSchema-instance" xmlns:pc="http://schemas.microsoft.com/office/infopath/2007/PartnerControls">
+  <documentManagement>
+    <VSO_x0020_item_x0020_id xmlns="40262f94-9f35-4ac3-9a90-690165a166b7" xsi:nil="true"/>
+    <Assetid_x0020_ xmlns="40262f94-9f35-4ac3-9a90-690165a166b7" xsi:nil="true"/>
+    <Item_x0020_Details xmlns="40262f94-9f35-4ac3-9a90-690165a166b7" xsi:nil="true"/>
+    <Template_x0020_details xmlns="40262f94-9f35-4ac3-9a90-690165a166b7" xsi:nil="true"/>
+  </documentManagement>
+</p:properties>
+</file>
+
 <file path=customXml/item4.xml><?xml version="1.0" encoding="utf-8"?>
 <b:Sources xmlns:b="http://schemas.openxmlformats.org/officeDocument/2006/bibliography" xmlns="http://schemas.openxmlformats.org/officeDocument/2006/bibliography" SelectedStyle="\APASixthEditionOfficeOnline.xsl" StyleName="APA" Version="6"/>
 </file>
 
 <file path=customXml/itemProps1.xml><?xml version="1.0" encoding="utf-8"?>
-<ds:datastoreItem xmlns:ds="http://schemas.openxmlformats.org/officeDocument/2006/customXml" ds:itemID="{B10A99BC-CF1C-4A2A-90F1-837BE596B6DA}">
-  <ds:schemaRefs>
-    <ds:schemaRef ds:uri="http://schemas.microsoft.com/office/2006/metadata/properties"/>
-    <ds:schemaRef ds:uri="http://schemas.microsoft.com/office/infopath/2007/PartnerControls"/>
-    <ds:schemaRef ds:uri="40262f94-9f35-4ac3-9a90-690165a166b7"/>
-  </ds:schemaRefs>
-</ds:datastoreItem>
-</file>
-
-<file path=customXml/itemProps2.xml><?xml version="1.0" encoding="utf-8"?>
-<ds:datastoreItem xmlns:ds="http://schemas.openxmlformats.org/officeDocument/2006/customXml" ds:itemID="{9C73A5C2-F7B1-4844-B3EF-33B7D0853518}">
-  <ds:schemaRefs>
-    <ds:schemaRef ds:uri="http://schemas.microsoft.com/sharepoint/v3/contenttype/forms"/>
-  </ds:schemaRefs>
-</ds:datastoreItem>
-</file>
-
-<file path=customXml/itemProps3.xml><?xml version="1.0" encoding="utf-8"?>
 <ds:datastoreItem xmlns:ds="http://schemas.openxmlformats.org/officeDocument/2006/customXml" ds:itemID="{49AB8320-892F-4E54-AE4B-E22BD0EB0775}">
   <ds:schemaRefs>
     <ds:schemaRef ds:uri="http://schemas.microsoft.com/office/2006/metadata/contentType"/>
@@ -31160,8 +31097,26 @@
 </ds:datastoreItem>
 </file>
 
+<file path=customXml/itemProps2.xml><?xml version="1.0" encoding="utf-8"?>
+<ds:datastoreItem xmlns:ds="http://schemas.openxmlformats.org/officeDocument/2006/customXml" ds:itemID="{9C73A5C2-F7B1-4844-B3EF-33B7D0853518}">
+  <ds:schemaRefs>
+    <ds:schemaRef ds:uri="http://schemas.microsoft.com/sharepoint/v3/contenttype/forms"/>
+  </ds:schemaRefs>
+</ds:datastoreItem>
+</file>
+
+<file path=customXml/itemProps3.xml><?xml version="1.0" encoding="utf-8"?>
+<ds:datastoreItem xmlns:ds="http://schemas.openxmlformats.org/officeDocument/2006/customXml" ds:itemID="{B10A99BC-CF1C-4A2A-90F1-837BE596B6DA}">
+  <ds:schemaRefs>
+    <ds:schemaRef ds:uri="http://schemas.microsoft.com/office/2006/metadata/properties"/>
+    <ds:schemaRef ds:uri="http://schemas.microsoft.com/office/infopath/2007/PartnerControls"/>
+    <ds:schemaRef ds:uri="40262f94-9f35-4ac3-9a90-690165a166b7"/>
+  </ds:schemaRefs>
+</ds:datastoreItem>
+</file>
+
 <file path=customXml/itemProps4.xml><?xml version="1.0" encoding="utf-8"?>
-<ds:datastoreItem xmlns:ds="http://schemas.openxmlformats.org/officeDocument/2006/customXml" ds:itemID="{C01B942F-1FE4-44AD-935A-D531B282104A}">
+<ds:datastoreItem xmlns:ds="http://schemas.openxmlformats.org/officeDocument/2006/customXml" ds:itemID="{D2CF0ABD-4559-4D69-A334-6811E2D3E5DD}">
   <ds:schemaRefs>
     <ds:schemaRef ds:uri="http://schemas.openxmlformats.org/officeDocument/2006/bibliography"/>
   </ds:schemaRefs>

</xml_diff>